<commit_message>
Add Domínio das Colunas
</commit_message>
<xml_diff>
--- a/Documentos/BD/Modelo Relacional.docx
+++ b/Documentos/BD/Modelo Relacional.docx
@@ -149,30 +149,35 @@
       </w:r>
     </w:p>
     <w:p>
-      <w:r>
-        <w:t>Ingrediente(</w:t>
-      </w:r>
+      <w:bookmarkStart w:id="0" w:name="_GoBack"/>
+      <w:proofErr w:type="gramStart"/>
+      <w:r>
+        <w:t>Ingrediente</w:t>
+      </w:r>
+      <w:bookmarkEnd w:id="0"/>
+      <w:r>
+        <w:t>(</w:t>
+      </w:r>
+      <w:proofErr w:type="spellStart"/>
+      <w:proofErr w:type="gramEnd"/>
       <w:r>
         <w:rPr>
           <w:u w:val="single"/>
         </w:rPr>
         <w:t>Id_Receita</w:t>
       </w:r>
-      <w:r>
-        <w:t xml:space="preserve">, </w:t>
-      </w:r>
-      <w:r>
-        <w:rPr>
-          <w:u w:val="single"/>
-        </w:rPr>
-        <w:t xml:space="preserve">ID </w:t>
-      </w:r>
-      <w:r>
-        <w:rPr>
-          <w:u w:val="single"/>
-        </w:rPr>
-        <w:t>Alimento</w:t>
-      </w:r>
+      <w:proofErr w:type="spellEnd"/>
+      <w:r>
+        <w:t xml:space="preserve">, </w:t>
+      </w:r>
+      <w:proofErr w:type="spellStart"/>
+      <w:r>
+        <w:rPr>
+          <w:u w:val="single"/>
+        </w:rPr>
+        <w:t>Id_Produto</w:t>
+      </w:r>
+      <w:proofErr w:type="spellEnd"/>
       <w:r>
         <w:t>, Quantidade)</w:t>
       </w:r>
@@ -375,10 +380,7 @@
         <w:t>Email_Utilizador</w:t>
       </w:r>
       <w:r>
-        <w:t>,</w:t>
-      </w:r>
-      <w:r>
-        <w:t xml:space="preserve"> </w:t>
+        <w:t xml:space="preserve">, </w:t>
       </w:r>
       <w:r>
         <w:rPr>
@@ -439,10 +441,7 @@
         <w:t>Marca</w:t>
       </w:r>
       <w:r>
-        <w:t>,</w:t>
-      </w:r>
-      <w:r>
-        <w:t xml:space="preserve"> </w:t>
+        <w:t xml:space="preserve">, </w:t>
       </w:r>
       <w:r>
         <w:rPr>
@@ -453,8 +452,6 @@
       <w:r>
         <w:t>)</w:t>
       </w:r>
-      <w:bookmarkStart w:id="0" w:name="_GoBack"/>
-      <w:bookmarkEnd w:id="0"/>
     </w:p>
     <w:sectPr>
       <w:pgSz w:w="11906" w:h="16838"/>
@@ -589,6 +586,7 @@
     <w:lsdException w:name="HTML Sample" w:semiHidden="1" w:unhideWhenUsed="1"/>
     <w:lsdException w:name="HTML Typewriter" w:semiHidden="1" w:unhideWhenUsed="1"/>
     <w:lsdException w:name="HTML Variable" w:semiHidden="1" w:unhideWhenUsed="1"/>
+    <w:lsdException w:name="Normal Table" w:semiHidden="1" w:unhideWhenUsed="1"/>
     <w:lsdException w:name="annotation subject" w:semiHidden="1" w:unhideWhenUsed="1"/>
     <w:lsdException w:name="No List" w:semiHidden="1" w:unhideWhenUsed="1"/>
     <w:lsdException w:name="Outline List 1" w:semiHidden="1" w:unhideWhenUsed="1"/>
@@ -632,8 +630,10 @@
     <w:lsdException w:name="Table Elegant" w:semiHidden="1" w:unhideWhenUsed="1"/>
     <w:lsdException w:name="Table Professional" w:semiHidden="1" w:unhideWhenUsed="1"/>
     <w:lsdException w:name="Table Subtle 1" w:semiHidden="1" w:unhideWhenUsed="1"/>
+    <w:lsdException w:name="Table Subtle 2" w:semiHidden="1" w:unhideWhenUsed="1"/>
     <w:lsdException w:name="Table Web 1" w:semiHidden="1" w:unhideWhenUsed="1"/>
     <w:lsdException w:name="Table Web 2" w:semiHidden="1" w:unhideWhenUsed="1"/>
+    <w:lsdException w:name="Table Web 3" w:semiHidden="1" w:unhideWhenUsed="1"/>
     <w:lsdException w:name="Balloon Text" w:semiHidden="1" w:unhideWhenUsed="1"/>
     <w:lsdException w:name="Table Grid" w:uiPriority="39"/>
     <w:lsdException w:name="Table Theme" w:semiHidden="1" w:unhideWhenUsed="1"/>
@@ -861,7 +861,7 @@
     <w:name w:val="Normal"/>
     <w:qFormat/>
   </w:style>
-  <w:style w:type="character" w:default="1" w:styleId="Fontepargpadro">
+  <w:style w:type="character" w:default="1" w:styleId="Tipodeletrapredefinidodopargrafo">
     <w:name w:val="Default Paragraph Font"/>
     <w:uiPriority w:val="1"/>
     <w:semiHidden/>

</xml_diff>

<commit_message>
Pequenas aletrações no EA
</commit_message>
<xml_diff>
--- a/Documentos/BD/Modelo Relacional.docx
+++ b/Documentos/BD/Modelo Relacional.docx
@@ -70,16 +70,7 @@
         <w:t>user</w:t>
       </w:r>
       <w:r>
-        <w:t>_age</w:t>
-      </w:r>
-      <w:r>
-        <w:t xml:space="preserve">, </w:t>
-      </w:r>
-      <w:r>
-        <w:t>user_name</w:t>
-      </w:r>
-      <w:r>
-        <w:t>, user_password)</w:t>
+        <w:t>_age, user_name, user_password)</w:t>
       </w:r>
     </w:p>
     <w:p>
@@ -272,10 +263,6 @@
         <w:t xml:space="preserve">, </w:t>
       </w:r>
       <w:r>
-        <w:rPr>
-          <w:highlight w:val="yellow"/>
-          <w:u w:val="single"/>
-        </w:rPr>
         <w:t>stock_units</w:t>
       </w:r>
       <w:r>
@@ -295,6 +282,8 @@
         </w:rPr>
         <w:t>Entidades Fracas</w:t>
       </w:r>
+      <w:bookmarkStart w:id="0" w:name="_GoBack"/>
+      <w:bookmarkEnd w:id="0"/>
     </w:p>
     <w:p>
       <w:r>
@@ -365,10 +354,7 @@
         <w:ind w:left="1560" w:hanging="1560"/>
       </w:pPr>
       <w:r>
-        <w:t>StockDetails</w:t>
-      </w:r>
-      <w:r>
-        <w:t xml:space="preserve"> </w:t>
+        <w:t xml:space="preserve">StockDetails </w:t>
       </w:r>
       <w:r>
         <w:t>(</w:t>
@@ -517,27 +503,16 @@
         <w:t>movement_dateTime</w:t>
       </w:r>
       <w:r>
-        <w:t xml:space="preserve">, </w:t>
-      </w:r>
-      <w:r>
-        <w:rPr>
-          <w:highlight w:val="yellow"/>
-        </w:rPr>
-        <w:t>Uni</w:t>
-      </w:r>
-      <w:r>
-        <w:rPr>
-          <w:highlight w:val="yellow"/>
-        </w:rPr>
-        <w:t>ts</w:t>
-      </w:r>
-      <w:r>
         <w:t>)</w:t>
       </w:r>
     </w:p>
-    <w:p/>
     <w:p>
       <w:pPr>
+        <w:ind w:left="1560" w:hanging="1560"/>
+      </w:pPr>
+    </w:p>
+    <w:p>
+      <w:pPr>
         <w:rPr>
           <w:b/>
         </w:rPr>
@@ -767,8 +742,6 @@
         </w:rPr>
         <w:t>_brand</w:t>
       </w:r>
-      <w:bookmarkStart w:id="0" w:name="_GoBack"/>
-      <w:bookmarkEnd w:id="0"/>
       <w:r>
         <w:t>,</w:t>
       </w:r>

</xml_diff>

<commit_message>
EA e modelo Relacional final
</commit_message>
<xml_diff>
--- a/Documentos/BD/Modelo Relacional.docx
+++ b/Documentos/BD/Modelo Relacional.docx
@@ -478,12 +478,6 @@
       <w:r>
         <w:t xml:space="preserve">, </w:t>
       </w:r>
-      <w:r>
-        <w:t>stockItem_innerQuantity</w:t>
-      </w:r>
-      <w:r>
-        <w:t xml:space="preserve">, </w:t>
-      </w:r>
       <w:bookmarkStart w:id="0" w:name="_Hlk507946239"/>
       <w:r>
         <w:t>stockItem_</w:t>
@@ -825,12 +819,6 @@
         <w:t>stockItem_quantity</w:t>
       </w:r>
       <w:r>
-        <w:t xml:space="preserve">, </w:t>
-      </w:r>
-      <w:r>
-        <w:t>stockItem_innerQuantity</w:t>
-      </w:r>
-      <w:r>
         <w:t>, stockItem_</w:t>
       </w:r>
       <w:r>
@@ -1601,159 +1589,156 @@
       </w:r>
       <w:r>
         <w:t>)</w:t>
+      </w:r>
+    </w:p>
+    <w:p>
+      <w:pPr>
+        <w:ind w:left="708" w:hanging="708"/>
+      </w:pPr>
+      <w:r>
+        <w:rPr>
+          <w:b/>
+        </w:rPr>
+        <w:t>Product</w:t>
+      </w:r>
+      <w:r>
+        <w:t>(</w:t>
+      </w:r>
+      <w:r>
+        <w:rPr>
+          <w:u w:val="single"/>
+        </w:rPr>
+        <w:t>category_id</w:t>
+      </w:r>
+      <w:r>
+        <w:t xml:space="preserve">, </w:t>
+      </w:r>
+      <w:r>
+        <w:rPr>
+          <w:u w:val="single"/>
+        </w:rPr>
+        <w:t>p</w:t>
+      </w:r>
+      <w:r>
+        <w:rPr>
+          <w:u w:val="single"/>
+        </w:rPr>
+        <w:t>roduct</w:t>
+      </w:r>
+      <w:r>
+        <w:rPr>
+          <w:u w:val="single"/>
+        </w:rPr>
+        <w:t>_id</w:t>
+      </w:r>
+      <w:r>
+        <w:t xml:space="preserve">, </w:t>
+      </w:r>
+      <w:r>
+        <w:t>product_name</w:t>
+      </w:r>
+      <w:r>
+        <w:t xml:space="preserve">, </w:t>
+      </w:r>
+      <w:r>
+        <w:t>product_</w:t>
+      </w:r>
+      <w:r>
+        <w:t xml:space="preserve">edible, </w:t>
+      </w:r>
+      <w:r>
+        <w:t>product_</w:t>
+      </w:r>
+      <w:r>
+        <w:t>shelfLife, product_shelfLifeTimeUnit)</w:t>
+      </w:r>
+    </w:p>
+    <w:p>
+      <w:pPr>
+        <w:ind w:left="708" w:hanging="708"/>
+      </w:pPr>
+      <w:r>
+        <w:rPr>
+          <w:b/>
+        </w:rPr>
+        <w:t>StockItem</w:t>
+      </w:r>
+      <w:r>
+        <w:t>(</w:t>
+      </w:r>
+      <w:r>
+        <w:rPr>
+          <w:u w:val="single"/>
+        </w:rPr>
+        <w:t>house_id</w:t>
+      </w:r>
+      <w:r>
+        <w:t xml:space="preserve">, </w:t>
+      </w:r>
+      <w:r>
+        <w:rPr>
+          <w:u w:val="single"/>
+        </w:rPr>
+        <w:t>stockItem_sku</w:t>
+      </w:r>
+      <w:r>
+        <w:t xml:space="preserve">, </w:t>
+      </w:r>
+      <w:r>
+        <w:rPr>
+          <w:u w:val="single"/>
+        </w:rPr>
+        <w:t>category_id</w:t>
+      </w:r>
+      <w:r>
+        <w:t xml:space="preserve">, </w:t>
+      </w:r>
+      <w:r>
+        <w:rPr>
+          <w:u w:val="single"/>
+        </w:rPr>
+        <w:t>product_id</w:t>
+      </w:r>
+      <w:r>
+        <w:t xml:space="preserve">, </w:t>
+      </w:r>
+      <w:r>
+        <w:rPr>
+          <w:u w:val="dash"/>
+        </w:rPr>
+        <w:t>stockItem_brand</w:t>
+      </w:r>
+      <w:r>
+        <w:t xml:space="preserve">, </w:t>
+      </w:r>
+      <w:r>
+        <w:rPr>
+          <w:u w:val="dash"/>
+        </w:rPr>
+        <w:t>stockItem_segment</w:t>
+      </w:r>
+      <w:r>
+        <w:t xml:space="preserve">, </w:t>
+      </w:r>
+      <w:r>
+        <w:rPr>
+          <w:u w:val="dash"/>
+        </w:rPr>
+        <w:t>stockItem_variety</w:t>
+      </w:r>
+      <w:r>
+        <w:t xml:space="preserve">, </w:t>
+      </w:r>
+      <w:r>
+        <w:t>stockItem_quantity</w:t>
+      </w:r>
+      <w:r>
+        <w:t xml:space="preserve">, </w:t>
       </w:r>
       <w:bookmarkStart w:id="2" w:name="_GoBack"/>
       <w:bookmarkEnd w:id="2"/>
-    </w:p>
-    <w:p>
-      <w:pPr>
-        <w:ind w:left="708" w:hanging="708"/>
-      </w:pPr>
-      <w:r>
-        <w:rPr>
-          <w:b/>
-        </w:rPr>
-        <w:t>Product</w:t>
-      </w:r>
-      <w:r>
-        <w:t>(</w:t>
-      </w:r>
-      <w:r>
-        <w:rPr>
-          <w:u w:val="single"/>
-        </w:rPr>
-        <w:t>category_id</w:t>
-      </w:r>
-      <w:r>
-        <w:t xml:space="preserve">, </w:t>
-      </w:r>
-      <w:r>
-        <w:rPr>
-          <w:u w:val="single"/>
-        </w:rPr>
-        <w:t>p</w:t>
-      </w:r>
-      <w:r>
-        <w:rPr>
-          <w:u w:val="single"/>
-        </w:rPr>
-        <w:t>roduct</w:t>
-      </w:r>
-      <w:r>
-        <w:rPr>
-          <w:u w:val="single"/>
-        </w:rPr>
-        <w:t>_id</w:t>
-      </w:r>
-      <w:r>
-        <w:t xml:space="preserve">, </w:t>
-      </w:r>
-      <w:r>
-        <w:t>product_name</w:t>
-      </w:r>
-      <w:r>
-        <w:t xml:space="preserve">, </w:t>
-      </w:r>
-      <w:r>
-        <w:t>product_</w:t>
-      </w:r>
-      <w:r>
-        <w:t xml:space="preserve">edible, </w:t>
-      </w:r>
-      <w:r>
-        <w:t>product_</w:t>
-      </w:r>
-      <w:r>
-        <w:t>shelfLife, product_shelfLifeTimeUnit)</w:t>
-      </w:r>
-    </w:p>
-    <w:p>
-      <w:pPr>
-        <w:ind w:left="708" w:hanging="708"/>
-      </w:pPr>
-      <w:r>
-        <w:rPr>
-          <w:b/>
-        </w:rPr>
-        <w:t>StockItem</w:t>
-      </w:r>
-      <w:r>
-        <w:t>(</w:t>
-      </w:r>
-      <w:r>
-        <w:rPr>
-          <w:u w:val="single"/>
-        </w:rPr>
-        <w:t>house_id</w:t>
-      </w:r>
-      <w:r>
-        <w:t xml:space="preserve">, </w:t>
-      </w:r>
-      <w:r>
-        <w:rPr>
-          <w:u w:val="single"/>
-        </w:rPr>
-        <w:t>stockItem_sku</w:t>
-      </w:r>
-      <w:r>
-        <w:t xml:space="preserve">, </w:t>
-      </w:r>
-      <w:r>
-        <w:rPr>
-          <w:u w:val="single"/>
-        </w:rPr>
-        <w:t>category_id</w:t>
-      </w:r>
-      <w:r>
-        <w:t xml:space="preserve">, </w:t>
-      </w:r>
-      <w:r>
-        <w:rPr>
-          <w:u w:val="single"/>
-        </w:rPr>
-        <w:t>product_id</w:t>
-      </w:r>
-      <w:r>
-        <w:t xml:space="preserve">, </w:t>
-      </w:r>
-      <w:r>
-        <w:rPr>
-          <w:u w:val="dash"/>
-        </w:rPr>
-        <w:t>stockItem_brand</w:t>
-      </w:r>
-      <w:r>
-        <w:t xml:space="preserve">, </w:t>
-      </w:r>
-      <w:r>
-        <w:rPr>
-          <w:u w:val="dash"/>
-        </w:rPr>
-        <w:t>stockItem_segment</w:t>
-      </w:r>
-      <w:r>
-        <w:t xml:space="preserve">, </w:t>
-      </w:r>
-      <w:r>
-        <w:rPr>
-          <w:u w:val="dash"/>
-        </w:rPr>
-        <w:t>stockItem_variety</w:t>
-      </w:r>
-      <w:r>
-        <w:t xml:space="preserve">, </w:t>
-      </w:r>
-      <w:r>
-        <w:t>stockItem_quantity</w:t>
-      </w:r>
-      <w:r>
-        <w:t xml:space="preserve">, </w:t>
-      </w:r>
-      <w:r>
-        <w:t>stockItem_innerQuantity</w:t>
-      </w:r>
-      <w:r>
-        <w:t>, stockItem_</w:t>
+      <w:r>
+        <w:t>stockItem_</w:t>
       </w:r>
       <w:r>
         <w:t xml:space="preserve"> </w:t>

</xml_diff>

<commit_message>
Update EA and Modelo Relacional.docx
</commit_message>
<xml_diff>
--- a/Documentos/BD/Modelo Relacional.docx
+++ b/Documentos/BD/Modelo Relacional.docx
@@ -249,6 +249,536 @@
         <w:rPr>
           <w:b/>
         </w:rPr>
+        <w:t>SystemList</w:t>
+      </w:r>
+      <w:r>
+        <w:t>(</w:t>
+      </w:r>
+      <w:r>
+        <w:rPr>
+          <w:u w:val="single"/>
+        </w:rPr>
+        <w:t>house_id</w:t>
+      </w:r>
+      <w:r>
+        <w:t xml:space="preserve">, </w:t>
+      </w:r>
+      <w:r>
+        <w:rPr>
+          <w:u w:val="single"/>
+        </w:rPr>
+        <w:t>list_id</w:t>
+      </w:r>
+      <w:r>
+        <w:t>)</w:t>
+      </w:r>
+    </w:p>
+    <w:p>
+      <w:r>
+        <w:rPr>
+          <w:b/>
+        </w:rPr>
+        <w:t>UserList</w:t>
+      </w:r>
+      <w:r>
+        <w:t>(</w:t>
+      </w:r>
+      <w:r>
+        <w:rPr>
+          <w:u w:val="single"/>
+        </w:rPr>
+        <w:t>house_id</w:t>
+      </w:r>
+      <w:r>
+        <w:t xml:space="preserve">, </w:t>
+      </w:r>
+      <w:r>
+        <w:rPr>
+          <w:u w:val="single"/>
+        </w:rPr>
+        <w:t>list_id</w:t>
+      </w:r>
+      <w:r>
+        <w:t>)</w:t>
+      </w:r>
+    </w:p>
+    <w:p>
+      <w:r>
+        <w:rPr>
+          <w:b/>
+        </w:rPr>
+        <w:t>Category</w:t>
+      </w:r>
+      <w:r>
+        <w:t>(</w:t>
+      </w:r>
+      <w:r>
+        <w:rPr>
+          <w:u w:val="single"/>
+        </w:rPr>
+        <w:t>category_id</w:t>
+      </w:r>
+      <w:r>
+        <w:t xml:space="preserve">, </w:t>
+      </w:r>
+      <w:r>
+        <w:rPr>
+          <w:u w:val="dash"/>
+        </w:rPr>
+        <w:t>category_name</w:t>
+      </w:r>
+      <w:r>
+        <w:t>)</w:t>
+      </w:r>
+    </w:p>
+    <w:p>
+      <w:r>
+        <w:rPr>
+          <w:b/>
+        </w:rPr>
+        <w:t>Date</w:t>
+      </w:r>
+      <w:r>
+        <w:t>(</w:t>
+      </w:r>
+      <w:r>
+        <w:rPr>
+          <w:u w:val="single"/>
+        </w:rPr>
+        <w:t>date_date</w:t>
+      </w:r>
+      <w:r>
+        <w:t>)</w:t>
+      </w:r>
+    </w:p>
+    <w:p/>
+    <w:p>
+      <w:pPr>
+        <w:rPr>
+          <w:b/>
+          <w:sz w:val="24"/>
+        </w:rPr>
+      </w:pPr>
+      <w:r>
+        <w:rPr>
+          <w:b/>
+          <w:sz w:val="24"/>
+        </w:rPr>
+        <w:t>Entidades Fracas</w:t>
+      </w:r>
+    </w:p>
+    <w:p>
+      <w:pPr>
+        <w:ind w:left="708" w:hanging="708"/>
+      </w:pPr>
+      <w:r>
+        <w:rPr>
+          <w:b/>
+        </w:rPr>
+        <w:t>Product</w:t>
+      </w:r>
+      <w:r>
+        <w:t>(</w:t>
+      </w:r>
+      <w:r>
+        <w:rPr>
+          <w:u w:val="single"/>
+        </w:rPr>
+        <w:t>category_id</w:t>
+      </w:r>
+      <w:r>
+        <w:t xml:space="preserve">, </w:t>
+      </w:r>
+      <w:r>
+        <w:rPr>
+          <w:u w:val="single"/>
+        </w:rPr>
+        <w:t>p</w:t>
+      </w:r>
+      <w:r>
+        <w:rPr>
+          <w:u w:val="single"/>
+        </w:rPr>
+        <w:t>roduct</w:t>
+      </w:r>
+      <w:r>
+        <w:rPr>
+          <w:u w:val="single"/>
+        </w:rPr>
+        <w:t>_id</w:t>
+      </w:r>
+      <w:r>
+        <w:t xml:space="preserve">, </w:t>
+      </w:r>
+      <w:r>
+        <w:t>product_name</w:t>
+      </w:r>
+      <w:r>
+        <w:t xml:space="preserve">, </w:t>
+      </w:r>
+      <w:r>
+        <w:t>product_</w:t>
+      </w:r>
+      <w:r>
+        <w:t xml:space="preserve">edible, </w:t>
+      </w:r>
+      <w:r>
+        <w:t>product_</w:t>
+      </w:r>
+      <w:r>
+        <w:t>shelfLife, product_shelfLifeTimeUnit)</w:t>
+      </w:r>
+    </w:p>
+    <w:p>
+      <w:pPr>
+        <w:ind w:left="708" w:hanging="708"/>
+      </w:pPr>
+      <w:r>
+        <w:rPr>
+          <w:b/>
+        </w:rPr>
+        <w:tab/>
+      </w:r>
+      <w:r>
+        <w:rPr>
+          <w:b/>
+        </w:rPr>
+        <w:t>CE</w:t>
+      </w:r>
+      <w:r>
+        <w:rPr>
+          <w:b/>
+        </w:rPr>
+        <w:t xml:space="preserve">: </w:t>
+      </w:r>
+      <w:r>
+        <w:t>{(</w:t>
+      </w:r>
+      <w:r>
+        <w:t>category_id</w:t>
+      </w:r>
+      <w:r>
+        <w:t>)</w:t>
+      </w:r>
+      <w:r>
+        <w:t xml:space="preserve"> ref Category</w:t>
+      </w:r>
+      <w:r>
+        <w:t>}</w:t>
+      </w:r>
+    </w:p>
+    <w:p>
+      <w:pPr>
+        <w:ind w:left="708" w:hanging="708"/>
+      </w:pPr>
+      <w:r>
+        <w:rPr>
+          <w:b/>
+        </w:rPr>
+        <w:t>StockItem</w:t>
+      </w:r>
+      <w:r>
+        <w:t>(</w:t>
+      </w:r>
+      <w:r>
+        <w:rPr>
+          <w:u w:val="single"/>
+        </w:rPr>
+        <w:t>house_id</w:t>
+      </w:r>
+      <w:r>
+        <w:t xml:space="preserve">, </w:t>
+      </w:r>
+      <w:r>
+        <w:rPr>
+          <w:u w:val="single"/>
+        </w:rPr>
+        <w:t>stockItem_sku</w:t>
+      </w:r>
+      <w:r>
+        <w:t xml:space="preserve">, </w:t>
+      </w:r>
+      <w:r>
+        <w:rPr>
+          <w:u w:val="dash"/>
+        </w:rPr>
+        <w:t>stockItem_brand</w:t>
+      </w:r>
+      <w:r>
+        <w:t xml:space="preserve">, </w:t>
+      </w:r>
+      <w:r>
+        <w:rPr>
+          <w:u w:val="dash"/>
+        </w:rPr>
+        <w:t>stockItem_segment</w:t>
+      </w:r>
+      <w:r>
+        <w:t xml:space="preserve">, </w:t>
+      </w:r>
+      <w:r>
+        <w:rPr>
+          <w:u w:val="dash"/>
+        </w:rPr>
+        <w:t>stockItem_variety</w:t>
+      </w:r>
+      <w:r>
+        <w:t xml:space="preserve">, </w:t>
+      </w:r>
+      <w:r>
+        <w:t>stockItem_quantity</w:t>
+      </w:r>
+      <w:r>
+        <w:t xml:space="preserve">, </w:t>
+      </w:r>
+      <w:bookmarkStart w:id="0" w:name="_Hlk507946239"/>
+      <w:r>
+        <w:t>stockItem_</w:t>
+      </w:r>
+      <w:bookmarkEnd w:id="0"/>
+      <w:r>
+        <w:t>segmentUnit</w:t>
+      </w:r>
+      <w:r>
+        <w:t xml:space="preserve">, </w:t>
+      </w:r>
+      <w:bookmarkStart w:id="1" w:name="_Hlk507946169"/>
+      <w:r>
+        <w:t>stockItem_decription</w:t>
+      </w:r>
+      <w:bookmarkEnd w:id="1"/>
+      <w:r>
+        <w:t xml:space="preserve">, </w:t>
+      </w:r>
+      <w:r>
+        <w:t>stockItem_conservationStorage</w:t>
+      </w:r>
+      <w:r>
+        <w:t>)</w:t>
+      </w:r>
+    </w:p>
+    <w:p>
+      <w:pPr>
+        <w:ind w:left="708" w:hanging="708"/>
+      </w:pPr>
+      <w:r>
+        <w:rPr>
+          <w:b/>
+        </w:rPr>
+        <w:tab/>
+      </w:r>
+      <w:r>
+        <w:rPr>
+          <w:b/>
+        </w:rPr>
+        <w:t>CE</w:t>
+      </w:r>
+      <w:r>
+        <w:rPr>
+          <w:b/>
+        </w:rPr>
+        <w:t xml:space="preserve">: </w:t>
+      </w:r>
+      <w:r>
+        <w:t>{(</w:t>
+      </w:r>
+      <w:r>
+        <w:t>house_id</w:t>
+      </w:r>
+      <w:r>
+        <w:t>)</w:t>
+      </w:r>
+      <w:r>
+        <w:t xml:space="preserve"> ref House</w:t>
+      </w:r>
+      <w:r>
+        <w:t>}</w:t>
+      </w:r>
+    </w:p>
+    <w:p>
+      <w:r>
+        <w:rPr>
+          <w:b/>
+        </w:rPr>
+        <w:t>Storage</w:t>
+      </w:r>
+      <w:r>
+        <w:t>(</w:t>
+      </w:r>
+      <w:r>
+        <w:rPr>
+          <w:u w:val="single"/>
+        </w:rPr>
+        <w:t>house_id</w:t>
+      </w:r>
+      <w:r>
+        <w:t xml:space="preserve">, </w:t>
+      </w:r>
+      <w:r>
+        <w:rPr>
+          <w:u w:val="single"/>
+        </w:rPr>
+        <w:t>storage_id</w:t>
+      </w:r>
+      <w:r>
+        <w:t xml:space="preserve">, </w:t>
+      </w:r>
+      <w:r>
+        <w:t>storage_name</w:t>
+      </w:r>
+      <w:r>
+        <w:t>, storage_temperature)</w:t>
+      </w:r>
+    </w:p>
+    <w:p>
+      <w:pPr>
+        <w:ind w:left="708" w:hanging="708"/>
+      </w:pPr>
+      <w:r>
+        <w:tab/>
+      </w:r>
+      <w:r>
+        <w:rPr>
+          <w:b/>
+        </w:rPr>
+        <w:t>CE</w:t>
+      </w:r>
+      <w:r>
+        <w:rPr>
+          <w:b/>
+        </w:rPr>
+        <w:t xml:space="preserve">: </w:t>
+      </w:r>
+      <w:r>
+        <w:t>{(</w:t>
+      </w:r>
+      <w:r>
+        <w:t>house_id</w:t>
+      </w:r>
+      <w:r>
+        <w:t>)</w:t>
+      </w:r>
+      <w:r>
+        <w:t xml:space="preserve"> ref House</w:t>
+      </w:r>
+      <w:r>
+        <w:t>}</w:t>
+      </w:r>
+    </w:p>
+    <w:p>
+      <w:pPr>
+        <w:ind w:left="708" w:hanging="708"/>
+      </w:pPr>
+      <w:r>
+        <w:rPr>
+          <w:b/>
+        </w:rPr>
+        <w:t>StockItemMovement</w:t>
+      </w:r>
+      <w:r>
+        <w:t>(</w:t>
+      </w:r>
+      <w:r>
+        <w:rPr>
+          <w:u w:val="single"/>
+        </w:rPr>
+        <w:t>house_id</w:t>
+      </w:r>
+      <w:r>
+        <w:t xml:space="preserve">, </w:t>
+      </w:r>
+      <w:r>
+        <w:rPr>
+          <w:u w:val="single"/>
+        </w:rPr>
+        <w:t>stockItem_sku</w:t>
+      </w:r>
+      <w:r>
+        <w:t xml:space="preserve">, </w:t>
+      </w:r>
+      <w:r>
+        <w:rPr>
+          <w:u w:val="single"/>
+        </w:rPr>
+        <w:t>stockItemMovement_type</w:t>
+      </w:r>
+      <w:r>
+        <w:t xml:space="preserve">, </w:t>
+      </w:r>
+      <w:r>
+        <w:rPr>
+          <w:u w:val="single"/>
+        </w:rPr>
+        <w:t>stockItemMovement_dateTime</w:t>
+      </w:r>
+      <w:r>
+        <w:t xml:space="preserve">, </w:t>
+      </w:r>
+      <w:r>
+        <w:rPr>
+          <w:u w:val="single"/>
+        </w:rPr>
+        <w:t>StockItemMovement_quantity</w:t>
+      </w:r>
+      <w:r>
+        <w:t>)</w:t>
+      </w:r>
+    </w:p>
+    <w:p>
+      <w:pPr>
+        <w:ind w:left="708" w:hanging="708"/>
+      </w:pPr>
+      <w:r>
+        <w:rPr>
+          <w:b/>
+        </w:rPr>
+        <w:tab/>
+      </w:r>
+      <w:r>
+        <w:rPr>
+          <w:b/>
+        </w:rPr>
+        <w:t>CE</w:t>
+      </w:r>
+      <w:r>
+        <w:rPr>
+          <w:b/>
+        </w:rPr>
+        <w:t xml:space="preserve">: </w:t>
+      </w:r>
+      <w:r>
+        <w:t>{(</w:t>
+      </w:r>
+      <w:r>
+        <w:t>house_id</w:t>
+      </w:r>
+      <w:r>
+        <w:t>)</w:t>
+      </w:r>
+      <w:r>
+        <w:t xml:space="preserve"> ref House</w:t>
+      </w:r>
+      <w:r>
+        <w:t>, (</w:t>
+      </w:r>
+      <w:r>
+        <w:t>stockItem_sku</w:t>
+      </w:r>
+      <w:r>
+        <w:t>)</w:t>
+      </w:r>
+      <w:r>
+        <w:t xml:space="preserve"> ref StockItem</w:t>
+      </w:r>
+      <w:r>
+        <w:t>}</w:t>
+      </w:r>
+    </w:p>
+    <w:p>
+      <w:r>
+        <w:rPr>
+          <w:b/>
+        </w:rPr>
         <w:t>List</w:t>
       </w:r>
       <w:r>
@@ -258,30 +788,151 @@
         <w:rPr>
           <w:u w:val="single"/>
         </w:rPr>
+        <w:t>house_id</w:t>
+      </w:r>
+      <w:r>
+        <w:t xml:space="preserve">, </w:t>
+      </w:r>
+      <w:r>
+        <w:rPr>
+          <w:u w:val="single"/>
+        </w:rPr>
         <w:t>list_id</w:t>
       </w:r>
       <w:r>
-        <w:t xml:space="preserve">, </w:t>
-      </w:r>
-      <w:r>
-        <w:t>list_</w:t>
+        <w:t>, list_</w:t>
       </w:r>
       <w:r>
         <w:t>name</w:t>
       </w:r>
       <w:r>
-        <w:t>, list_type</w:t>
-      </w:r>
-      <w:r>
-        <w:t>)</w:t>
-      </w:r>
-    </w:p>
-    <w:p>
-      <w:r>
-        <w:rPr>
-          <w:b/>
-        </w:rPr>
-        <w:t>SystemList</w:t>
+        <w:t>, list_type)</w:t>
+      </w:r>
+    </w:p>
+    <w:p>
+      <w:pPr>
+        <w:ind w:left="708" w:hanging="708"/>
+      </w:pPr>
+      <w:r>
+        <w:tab/>
+      </w:r>
+      <w:r>
+        <w:rPr>
+          <w:b/>
+        </w:rPr>
+        <w:t xml:space="preserve">CE: </w:t>
+      </w:r>
+      <w:r>
+        <w:t>{(house_id) ref House}</w:t>
+      </w:r>
+    </w:p>
+    <w:p>
+      <w:pPr>
+        <w:ind w:left="1560" w:hanging="1560"/>
+      </w:pPr>
+    </w:p>
+    <w:p>
+      <w:pPr>
+        <w:ind w:left="1560" w:hanging="1560"/>
+        <w:rPr>
+          <w:b/>
+          <w:sz w:val="24"/>
+        </w:rPr>
+      </w:pPr>
+      <w:r>
+        <w:rPr>
+          <w:b/>
+          <w:sz w:val="24"/>
+        </w:rPr>
+        <w:t>Associações 1:N</w:t>
+      </w:r>
+    </w:p>
+    <w:p>
+      <w:pPr>
+        <w:ind w:left="708" w:hanging="708"/>
+      </w:pPr>
+      <w:r>
+        <w:rPr>
+          <w:b/>
+        </w:rPr>
+        <w:t>UserRecipe</w:t>
+      </w:r>
+      <w:r>
+        <w:t>(</w:t>
+      </w:r>
+      <w:r>
+        <w:rPr>
+          <w:u w:val="single"/>
+        </w:rPr>
+        <w:t>recipe_id</w:t>
+      </w:r>
+      <w:r>
+        <w:t>, user_username)</w:t>
+      </w:r>
+    </w:p>
+    <w:p>
+      <w:pPr>
+        <w:ind w:left="708" w:hanging="708"/>
+      </w:pPr>
+      <w:r>
+        <w:rPr>
+          <w:b/>
+        </w:rPr>
+        <w:tab/>
+      </w:r>
+      <w:r>
+        <w:rPr>
+          <w:b/>
+        </w:rPr>
+        <w:t>CE</w:t>
+      </w:r>
+      <w:r>
+        <w:rPr>
+          <w:b/>
+        </w:rPr>
+        <w:t xml:space="preserve">: </w:t>
+      </w:r>
+      <w:r>
+        <w:t>{(</w:t>
+      </w:r>
+      <w:r>
+        <w:t>recipe_id</w:t>
+      </w:r>
+      <w:r>
+        <w:t>)</w:t>
+      </w:r>
+      <w:r>
+        <w:t xml:space="preserve"> ref Recipe</w:t>
+      </w:r>
+      <w:r>
+        <w:t>, (</w:t>
+      </w:r>
+      <w:r>
+        <w:t>user_username</w:t>
+      </w:r>
+      <w:r>
+        <w:t>)</w:t>
+      </w:r>
+      <w:r>
+        <w:t xml:space="preserve"> ref User</w:t>
+      </w:r>
+      <w:r>
+        <w:t>}</w:t>
+      </w:r>
+    </w:p>
+    <w:p>
+      <w:pPr>
+        <w:rPr>
+          <w:b/>
+        </w:rPr>
+      </w:pPr>
+    </w:p>
+    <w:p>
+      <w:r>
+        <w:rPr>
+          <w:b/>
+        </w:rPr>
+        <w:t>UserList</w:t>
       </w:r>
       <w:r>
         <w:t>(</w:t>
@@ -302,15 +953,65 @@
         <w:t>list_id</w:t>
       </w:r>
       <w:r>
-        <w:t>)</w:t>
-      </w:r>
-    </w:p>
-    <w:p>
-      <w:r>
-        <w:rPr>
-          <w:b/>
-        </w:rPr>
-        <w:t>UserList</w:t>
+        <w:t xml:space="preserve">, </w:t>
+      </w:r>
+      <w:r>
+        <w:rPr>
+          <w:u w:val="single"/>
+        </w:rPr>
+        <w:t>user_username</w:t>
+      </w:r>
+      <w:r>
+        <w:t>)</w:t>
+      </w:r>
+    </w:p>
+    <w:p>
+      <w:pPr>
+        <w:ind w:left="708" w:hanging="708"/>
+      </w:pPr>
+      <w:r>
+        <w:tab/>
+      </w:r>
+      <w:r>
+        <w:rPr>
+          <w:b/>
+        </w:rPr>
+        <w:t>CE</w:t>
+      </w:r>
+      <w:r>
+        <w:rPr>
+          <w:b/>
+        </w:rPr>
+        <w:t xml:space="preserve">: </w:t>
+      </w:r>
+      <w:r>
+        <w:t>{</w:t>
+      </w:r>
+      <w:r>
+        <w:t>(</w:t>
+      </w:r>
+      <w:r>
+        <w:t>house_id, list_id) ref List</w:t>
+      </w:r>
+      <w:r>
+        <w:t>,</w:t>
+      </w:r>
+      <w:r>
+        <w:t xml:space="preserve"> (user_usename) ref User</w:t>
+      </w:r>
+      <w:r>
+        <w:t>}</w:t>
+      </w:r>
+    </w:p>
+    <w:p>
+      <w:pPr>
+        <w:ind w:left="708" w:hanging="708"/>
+      </w:pPr>
+      <w:r>
+        <w:rPr>
+          <w:b/>
+        </w:rPr>
+        <w:t>StockItem</w:t>
       </w:r>
       <w:r>
         <w:t>(</w:t>
@@ -328,25 +1029,15 @@
         <w:rPr>
           <w:u w:val="single"/>
         </w:rPr>
-        <w:t>list_id</w:t>
-      </w:r>
-      <w:r>
-        <w:t>)</w:t>
-      </w:r>
-    </w:p>
-    <w:p>
-      <w:r>
-        <w:rPr>
-          <w:b/>
-        </w:rPr>
-        <w:t>Category</w:t>
-      </w:r>
-      <w:r>
-        <w:t>(</w:t>
-      </w:r>
-      <w:r>
-        <w:rPr>
-          <w:u w:val="single"/>
+        <w:t>stockItem_sku</w:t>
+      </w:r>
+      <w:r>
+        <w:t xml:space="preserve">, </w:t>
+      </w:r>
+      <w:bookmarkStart w:id="2" w:name="_Hlk508656854"/>
+      <w:r>
+        <w:rPr>
+          <w:u w:val="dash"/>
         </w:rPr>
         <w:t>category_id</w:t>
       </w:r>
@@ -357,172 +1048,14 @@
         <w:rPr>
           <w:u w:val="dash"/>
         </w:rPr>
-        <w:t>category_name</w:t>
-      </w:r>
-      <w:r>
-        <w:t>)</w:t>
-      </w:r>
-    </w:p>
-    <w:p>
-      <w:r>
-        <w:rPr>
-          <w:b/>
-        </w:rPr>
-        <w:t>Date</w:t>
-      </w:r>
-      <w:r>
-        <w:t>(</w:t>
-      </w:r>
-      <w:r>
-        <w:rPr>
-          <w:u w:val="single"/>
-        </w:rPr>
-        <w:t>date_date</w:t>
-      </w:r>
-      <w:r>
-        <w:t>)</w:t>
-      </w:r>
-    </w:p>
-    <w:p/>
-    <w:p>
-      <w:pPr>
-        <w:rPr>
-          <w:b/>
-          <w:sz w:val="24"/>
-        </w:rPr>
-      </w:pPr>
-      <w:r>
-        <w:rPr>
-          <w:b/>
-          <w:sz w:val="24"/>
-        </w:rPr>
-        <w:t>Entidades Fracas</w:t>
-      </w:r>
-    </w:p>
-    <w:p>
-      <w:pPr>
-        <w:ind w:left="708" w:hanging="708"/>
-      </w:pPr>
-      <w:r>
-        <w:rPr>
-          <w:b/>
-        </w:rPr>
-        <w:t>Product</w:t>
-      </w:r>
-      <w:r>
-        <w:t>(</w:t>
-      </w:r>
-      <w:r>
-        <w:rPr>
-          <w:u w:val="single"/>
-        </w:rPr>
-        <w:t>category_id</w:t>
-      </w:r>
-      <w:r>
-        <w:t xml:space="preserve">, </w:t>
-      </w:r>
-      <w:r>
-        <w:rPr>
-          <w:u w:val="single"/>
-        </w:rPr>
-        <w:t>p</w:t>
-      </w:r>
-      <w:r>
-        <w:rPr>
-          <w:u w:val="single"/>
-        </w:rPr>
-        <w:t>roduct</w:t>
-      </w:r>
-      <w:r>
-        <w:rPr>
-          <w:u w:val="single"/>
-        </w:rPr>
-        <w:t>_id</w:t>
-      </w:r>
-      <w:r>
-        <w:t xml:space="preserve">, </w:t>
-      </w:r>
-      <w:r>
-        <w:t>product_name</w:t>
-      </w:r>
-      <w:r>
-        <w:t xml:space="preserve">, </w:t>
-      </w:r>
-      <w:r>
-        <w:t>product_</w:t>
-      </w:r>
-      <w:r>
-        <w:t xml:space="preserve">edible, </w:t>
-      </w:r>
-      <w:r>
-        <w:t>product_</w:t>
-      </w:r>
-      <w:r>
-        <w:t>shelfLife, product_shelfLifeTimeUnit)</w:t>
-      </w:r>
-    </w:p>
-    <w:p>
-      <w:pPr>
-        <w:ind w:left="708" w:hanging="708"/>
-      </w:pPr>
-      <w:r>
-        <w:rPr>
-          <w:b/>
-        </w:rPr>
-        <w:tab/>
-      </w:r>
-      <w:r>
-        <w:rPr>
-          <w:b/>
-        </w:rPr>
-        <w:t xml:space="preserve">FK: </w:t>
-      </w:r>
-      <w:r>
-        <w:t>{(</w:t>
-      </w:r>
-      <w:r>
-        <w:t>category_id</w:t>
-      </w:r>
-      <w:r>
-        <w:t>)</w:t>
-      </w:r>
-      <w:r>
-        <w:t xml:space="preserve"> ref Category</w:t>
-      </w:r>
-      <w:r>
-        <w:t>}</w:t>
-      </w:r>
-    </w:p>
-    <w:p>
-      <w:pPr>
-        <w:ind w:left="708" w:hanging="708"/>
-      </w:pPr>
-      <w:r>
-        <w:rPr>
-          <w:b/>
-        </w:rPr>
-        <w:t>StockItem</w:t>
-      </w:r>
-      <w:r>
-        <w:t>(</w:t>
-      </w:r>
-      <w:r>
-        <w:rPr>
-          <w:u w:val="single"/>
-        </w:rPr>
-        <w:t>house_id</w:t>
-      </w:r>
-      <w:r>
-        <w:t xml:space="preserve">, </w:t>
-      </w:r>
-      <w:r>
-        <w:rPr>
-          <w:u w:val="single"/>
-        </w:rPr>
-        <w:t>stockItem_sku</w:t>
-      </w:r>
-      <w:r>
-        <w:t xml:space="preserve">, </w:t>
+        <w:t>product_id</w:t>
+      </w:r>
+      <w:bookmarkEnd w:id="2"/>
+      <w:r>
+        <w:t>,</w:t>
+      </w:r>
+      <w:r>
+        <w:t xml:space="preserve"> </w:t>
       </w:r>
       <w:r>
         <w:rPr>
@@ -555,581 +1088,19 @@
         <w:t>stockItem_quantity</w:t>
       </w:r>
       <w:r>
-        <w:t xml:space="preserve">, </w:t>
-      </w:r>
-      <w:bookmarkStart w:id="0" w:name="_Hlk507946239"/>
-      <w:r>
-        <w:t>stockItem_</w:t>
-      </w:r>
-      <w:bookmarkEnd w:id="0"/>
+        <w:t>, stockItem_</w:t>
+      </w:r>
+      <w:r>
+        <w:t xml:space="preserve"> </w:t>
+      </w:r>
       <w:r>
         <w:t>segmentUnit</w:t>
       </w:r>
       <w:r>
-        <w:t xml:space="preserve">, </w:t>
-      </w:r>
-      <w:bookmarkStart w:id="1" w:name="_Hlk507946169"/>
-      <w:r>
-        <w:t>stockItem_decription</w:t>
-      </w:r>
-      <w:bookmarkEnd w:id="1"/>
-      <w:r>
-        <w:t xml:space="preserve">, </w:t>
+        <w:t xml:space="preserve">, stockItem_decription, </w:t>
       </w:r>
       <w:r>
         <w:t>stockItem_conservationStorage</w:t>
-      </w:r>
-      <w:r>
-        <w:t xml:space="preserve">, </w:t>
-      </w:r>
-      <w:r>
-        <w:t>stockItem_expirationDate</w:t>
-      </w:r>
-      <w:r>
-        <w:t>)</w:t>
-      </w:r>
-    </w:p>
-    <w:p>
-      <w:pPr>
-        <w:ind w:left="708" w:hanging="708"/>
-      </w:pPr>
-      <w:r>
-        <w:rPr>
-          <w:b/>
-        </w:rPr>
-        <w:tab/>
-        <w:t xml:space="preserve">FK: </w:t>
-      </w:r>
-      <w:r>
-        <w:t>{(</w:t>
-      </w:r>
-      <w:r>
-        <w:t>house_id</w:t>
-      </w:r>
-      <w:r>
-        <w:t>)</w:t>
-      </w:r>
-      <w:r>
-        <w:t xml:space="preserve"> ref House</w:t>
-      </w:r>
-      <w:r>
-        <w:t>}</w:t>
-      </w:r>
-    </w:p>
-    <w:p>
-      <w:r>
-        <w:rPr>
-          <w:b/>
-        </w:rPr>
-        <w:t>Storage</w:t>
-      </w:r>
-      <w:r>
-        <w:t>(</w:t>
-      </w:r>
-      <w:r>
-        <w:rPr>
-          <w:u w:val="single"/>
-        </w:rPr>
-        <w:t>house_id</w:t>
-      </w:r>
-      <w:r>
-        <w:t xml:space="preserve">, </w:t>
-      </w:r>
-      <w:r>
-        <w:rPr>
-          <w:u w:val="single"/>
-        </w:rPr>
-        <w:t>storage_id</w:t>
-      </w:r>
-      <w:r>
-        <w:t xml:space="preserve">, </w:t>
-      </w:r>
-      <w:r>
-        <w:t>storage_name</w:t>
-      </w:r>
-      <w:r>
-        <w:t>, storage_temperature)</w:t>
-      </w:r>
-    </w:p>
-    <w:p>
-      <w:pPr>
-        <w:ind w:left="708" w:hanging="708"/>
-      </w:pPr>
-      <w:r>
-        <w:tab/>
-      </w:r>
-      <w:r>
-        <w:rPr>
-          <w:b/>
-        </w:rPr>
-        <w:t xml:space="preserve">FK: </w:t>
-      </w:r>
-      <w:r>
-        <w:t>{(</w:t>
-      </w:r>
-      <w:r>
-        <w:t>house_id</w:t>
-      </w:r>
-      <w:r>
-        <w:t>)</w:t>
-      </w:r>
-      <w:r>
-        <w:t xml:space="preserve"> ref House</w:t>
-      </w:r>
-      <w:r>
-        <w:t>}</w:t>
-      </w:r>
-    </w:p>
-    <w:p>
-      <w:pPr>
-        <w:ind w:left="708" w:hanging="708"/>
-      </w:pPr>
-      <w:r>
-        <w:rPr>
-          <w:b/>
-        </w:rPr>
-        <w:t>StockItemMovement</w:t>
-      </w:r>
-      <w:r>
-        <w:t>(</w:t>
-      </w:r>
-      <w:r>
-        <w:rPr>
-          <w:u w:val="single"/>
-        </w:rPr>
-        <w:t>house_id</w:t>
-      </w:r>
-      <w:r>
-        <w:t xml:space="preserve">, </w:t>
-      </w:r>
-      <w:r>
-        <w:rPr>
-          <w:u w:val="single"/>
-        </w:rPr>
-        <w:t>stockItem_sku</w:t>
-      </w:r>
-      <w:r>
-        <w:t xml:space="preserve">, </w:t>
-      </w:r>
-      <w:r>
-        <w:rPr>
-          <w:u w:val="single"/>
-        </w:rPr>
-        <w:t>stockItemMovement_type</w:t>
-      </w:r>
-      <w:r>
-        <w:t xml:space="preserve">, </w:t>
-      </w:r>
-      <w:r>
-        <w:rPr>
-          <w:u w:val="single"/>
-        </w:rPr>
-        <w:t>stockItemMovement_dateTime</w:t>
-      </w:r>
-      <w:r>
-        <w:t xml:space="preserve">, </w:t>
-      </w:r>
-      <w:r>
-        <w:rPr>
-          <w:u w:val="single"/>
-        </w:rPr>
-        <w:t>StockItemMovement_quantity</w:t>
-      </w:r>
-      <w:r>
-        <w:t>)</w:t>
-      </w:r>
-    </w:p>
-    <w:p>
-      <w:pPr>
-        <w:ind w:left="708" w:hanging="708"/>
-      </w:pPr>
-      <w:r>
-        <w:rPr>
-          <w:b/>
-        </w:rPr>
-        <w:tab/>
-        <w:t xml:space="preserve">FK: </w:t>
-      </w:r>
-      <w:r>
-        <w:t>{(</w:t>
-      </w:r>
-      <w:r>
-        <w:t>house_id</w:t>
-      </w:r>
-      <w:r>
-        <w:t>)</w:t>
-      </w:r>
-      <w:r>
-        <w:t xml:space="preserve"> ref House</w:t>
-      </w:r>
-      <w:r>
-        <w:t>, (</w:t>
-      </w:r>
-      <w:r>
-        <w:t>stockItem_sku</w:t>
-      </w:r>
-      <w:r>
-        <w:t>)</w:t>
-      </w:r>
-      <w:r>
-        <w:t xml:space="preserve"> ref StockItem</w:t>
-      </w:r>
-      <w:r>
-        <w:t>}</w:t>
-      </w:r>
-    </w:p>
-    <w:p>
-      <w:pPr>
-        <w:ind w:left="1560" w:hanging="1560"/>
-      </w:pPr>
-    </w:p>
-    <w:p>
-      <w:pPr>
-        <w:ind w:left="1560" w:hanging="1560"/>
-        <w:rPr>
-          <w:b/>
-          <w:sz w:val="24"/>
-        </w:rPr>
-      </w:pPr>
-      <w:r>
-        <w:rPr>
-          <w:b/>
-          <w:sz w:val="24"/>
-        </w:rPr>
-        <w:t>Associações 1:N</w:t>
-      </w:r>
-    </w:p>
-    <w:p>
-      <w:pPr>
-        <w:ind w:left="708" w:hanging="708"/>
-      </w:pPr>
-      <w:r>
-        <w:rPr>
-          <w:b/>
-        </w:rPr>
-        <w:t>UserRecipe</w:t>
-      </w:r>
-      <w:r>
-        <w:t>(</w:t>
-      </w:r>
-      <w:r>
-        <w:rPr>
-          <w:u w:val="single"/>
-        </w:rPr>
-        <w:t>recipe_id</w:t>
-      </w:r>
-      <w:r>
-        <w:t>, user_username)</w:t>
-      </w:r>
-    </w:p>
-    <w:p>
-      <w:pPr>
-        <w:ind w:left="708" w:hanging="708"/>
-      </w:pPr>
-      <w:r>
-        <w:rPr>
-          <w:b/>
-        </w:rPr>
-        <w:tab/>
-      </w:r>
-      <w:r>
-        <w:rPr>
-          <w:b/>
-        </w:rPr>
-        <w:t>CE</w:t>
-      </w:r>
-      <w:r>
-        <w:rPr>
-          <w:b/>
-        </w:rPr>
-        <w:t xml:space="preserve">: </w:t>
-      </w:r>
-      <w:r>
-        <w:t>{(</w:t>
-      </w:r>
-      <w:r>
-        <w:t>recipe_id</w:t>
-      </w:r>
-      <w:r>
-        <w:t>)</w:t>
-      </w:r>
-      <w:r>
-        <w:t xml:space="preserve"> ref Recipe</w:t>
-      </w:r>
-      <w:r>
-        <w:t>, (</w:t>
-      </w:r>
-      <w:r>
-        <w:t>user_username</w:t>
-      </w:r>
-      <w:r>
-        <w:t>)</w:t>
-      </w:r>
-      <w:r>
-        <w:t xml:space="preserve"> ref User</w:t>
-      </w:r>
-      <w:r>
-        <w:t>}</w:t>
-      </w:r>
-    </w:p>
-    <w:p>
-      <w:r>
-        <w:rPr>
-          <w:b/>
-        </w:rPr>
-        <w:t>List</w:t>
-      </w:r>
-      <w:r>
-        <w:t>(</w:t>
-      </w:r>
-      <w:r>
-        <w:rPr>
-          <w:u w:val="single"/>
-        </w:rPr>
-        <w:t>house_id</w:t>
-      </w:r>
-      <w:r>
-        <w:t xml:space="preserve">, </w:t>
-      </w:r>
-      <w:r>
-        <w:rPr>
-          <w:u w:val="single"/>
-        </w:rPr>
-        <w:t>list_id</w:t>
-      </w:r>
-      <w:r>
-        <w:t>, list_</w:t>
-      </w:r>
-      <w:r>
-        <w:t>name</w:t>
-      </w:r>
-      <w:r>
-        <w:t>, list_type)</w:t>
-      </w:r>
-    </w:p>
-    <w:p>
-      <w:pPr>
-        <w:ind w:left="708" w:hanging="708"/>
-      </w:pPr>
-      <w:r>
-        <w:lastRenderedPageBreak/>
-        <w:tab/>
-      </w:r>
-      <w:r>
-        <w:rPr>
-          <w:b/>
-        </w:rPr>
-        <w:t>CE</w:t>
-      </w:r>
-      <w:r>
-        <w:rPr>
-          <w:b/>
-        </w:rPr>
-        <w:t xml:space="preserve">: </w:t>
-      </w:r>
-      <w:r>
-        <w:t>{(</w:t>
-      </w:r>
-      <w:r>
-        <w:t>house_id</w:t>
-      </w:r>
-      <w:r>
-        <w:t>)</w:t>
-      </w:r>
-      <w:r>
-        <w:t xml:space="preserve"> ref House</w:t>
-      </w:r>
-      <w:r>
-        <w:t>}</w:t>
-      </w:r>
-    </w:p>
-    <w:p>
-      <w:pPr>
-        <w:rPr>
-          <w:b/>
-        </w:rPr>
-      </w:pPr>
-    </w:p>
-    <w:p>
-      <w:r>
-        <w:rPr>
-          <w:b/>
-        </w:rPr>
-        <w:t>UserList</w:t>
-      </w:r>
-      <w:r>
-        <w:t>(</w:t>
-      </w:r>
-      <w:r>
-        <w:rPr>
-          <w:u w:val="single"/>
-        </w:rPr>
-        <w:t>house_id</w:t>
-      </w:r>
-      <w:r>
-        <w:t xml:space="preserve">, </w:t>
-      </w:r>
-      <w:r>
-        <w:rPr>
-          <w:u w:val="single"/>
-        </w:rPr>
-        <w:t>list_id</w:t>
-      </w:r>
-      <w:r>
-        <w:t xml:space="preserve">, </w:t>
-      </w:r>
-      <w:r>
-        <w:rPr>
-          <w:u w:val="single"/>
-        </w:rPr>
-        <w:t>user_username</w:t>
-      </w:r>
-      <w:r>
-        <w:t>)</w:t>
-      </w:r>
-    </w:p>
-    <w:p>
-      <w:pPr>
-        <w:ind w:left="708" w:hanging="708"/>
-      </w:pPr>
-      <w:r>
-        <w:tab/>
-      </w:r>
-      <w:r>
-        <w:rPr>
-          <w:b/>
-        </w:rPr>
-        <w:t>CE</w:t>
-      </w:r>
-      <w:r>
-        <w:rPr>
-          <w:b/>
-        </w:rPr>
-        <w:t xml:space="preserve">: </w:t>
-      </w:r>
-      <w:r>
-        <w:t>{</w:t>
-      </w:r>
-      <w:r>
-        <w:t>(</w:t>
-      </w:r>
-      <w:r>
-        <w:t>house_id, list_id) ref List</w:t>
-      </w:r>
-      <w:r>
-        <w:t>,</w:t>
-      </w:r>
-      <w:r>
-        <w:t xml:space="preserve"> (user_usename) ref User</w:t>
-      </w:r>
-      <w:r>
-        <w:t>}</w:t>
-      </w:r>
-    </w:p>
-    <w:p>
-      <w:pPr>
-        <w:ind w:left="708" w:hanging="708"/>
-      </w:pPr>
-      <w:r>
-        <w:rPr>
-          <w:b/>
-        </w:rPr>
-        <w:t>StockItem</w:t>
-      </w:r>
-      <w:r>
-        <w:t>(</w:t>
-      </w:r>
-      <w:r>
-        <w:rPr>
-          <w:u w:val="single"/>
-        </w:rPr>
-        <w:t>house_id</w:t>
-      </w:r>
-      <w:r>
-        <w:t xml:space="preserve">, </w:t>
-      </w:r>
-      <w:r>
-        <w:rPr>
-          <w:u w:val="single"/>
-        </w:rPr>
-        <w:t>stockItem_sku</w:t>
-      </w:r>
-      <w:r>
-        <w:t xml:space="preserve">, </w:t>
-      </w:r>
-      <w:bookmarkStart w:id="2" w:name="_Hlk508656854"/>
-      <w:r>
-        <w:rPr>
-          <w:u w:val="dash"/>
-        </w:rPr>
-        <w:t>category_id</w:t>
-      </w:r>
-      <w:r>
-        <w:t xml:space="preserve">, </w:t>
-      </w:r>
-      <w:r>
-        <w:rPr>
-          <w:u w:val="dash"/>
-        </w:rPr>
-        <w:t>product_id</w:t>
-      </w:r>
-      <w:bookmarkEnd w:id="2"/>
-      <w:r>
-        <w:t>,</w:t>
-      </w:r>
-      <w:r>
-        <w:t xml:space="preserve"> </w:t>
-      </w:r>
-      <w:r>
-        <w:rPr>
-          <w:u w:val="dash"/>
-        </w:rPr>
-        <w:t>stockItem_brand</w:t>
-      </w:r>
-      <w:r>
-        <w:t xml:space="preserve">, </w:t>
-      </w:r>
-      <w:r>
-        <w:rPr>
-          <w:u w:val="dash"/>
-        </w:rPr>
-        <w:t>stockItem_segment</w:t>
-      </w:r>
-      <w:r>
-        <w:t xml:space="preserve">, </w:t>
-      </w:r>
-      <w:r>
-        <w:rPr>
-          <w:u w:val="dash"/>
-        </w:rPr>
-        <w:t>stockItem_variety</w:t>
-      </w:r>
-      <w:r>
-        <w:t xml:space="preserve">, </w:t>
-      </w:r>
-      <w:r>
-        <w:t>stockItem_quantity</w:t>
-      </w:r>
-      <w:r>
-        <w:t>, stockItem_</w:t>
-      </w:r>
-      <w:r>
-        <w:t xml:space="preserve"> </w:t>
-      </w:r>
-      <w:r>
-        <w:t>segmentUnit</w:t>
-      </w:r>
-      <w:r>
-        <w:t xml:space="preserve">, stockItem_decription, </w:t>
-      </w:r>
-      <w:r>
-        <w:t>stockItem_conservationStorage</w:t>
-      </w:r>
-      <w:r>
-        <w:t xml:space="preserve">, </w:t>
-      </w:r>
-      <w:r>
-        <w:t>stockItem_expirationDate</w:t>
       </w:r>
       <w:r>
         <w:t>)</w:t>
@@ -1814,31 +1785,13 @@
         <w:t xml:space="preserve">CE: </w:t>
       </w:r>
       <w:r>
-        <w:t>{(</w:t>
-      </w:r>
-      <w:r>
-        <w:t>date</w:t>
-      </w:r>
-      <w:r>
-        <w:t>_</w:t>
-      </w:r>
-      <w:r>
-        <w:t>date</w:t>
-      </w:r>
-      <w:r>
-        <w:t xml:space="preserve">) </w:t>
+        <w:t xml:space="preserve">{(date_date) </w:t>
       </w:r>
       <w:r>
         <w:t>ref</w:t>
       </w:r>
       <w:r>
-        <w:t xml:space="preserve"> </w:t>
-      </w:r>
-      <w:r>
-        <w:t>Date</w:t>
-      </w:r>
-      <w:r>
-        <w:t>, (house_id, stockItem_sku) ref StockItem}</w:t>
+        <w:t xml:space="preserve"> Date, (house_id, stockItem_sku) ref StockItem}</w:t>
       </w:r>
     </w:p>
     <w:p/>
@@ -2199,171 +2152,165 @@
       <w:r>
         <w:t>)</w:t>
       </w:r>
+    </w:p>
+    <w:p>
+      <w:pPr>
+        <w:ind w:left="708" w:hanging="708"/>
+      </w:pPr>
+      <w:r>
+        <w:rPr>
+          <w:b/>
+        </w:rPr>
+        <w:t>Product</w:t>
+      </w:r>
+      <w:r>
+        <w:t>(</w:t>
+      </w:r>
+      <w:r>
+        <w:rPr>
+          <w:u w:val="single"/>
+        </w:rPr>
+        <w:t>category_id</w:t>
+      </w:r>
+      <w:r>
+        <w:t xml:space="preserve">, </w:t>
+      </w:r>
+      <w:r>
+        <w:rPr>
+          <w:u w:val="single"/>
+        </w:rPr>
+        <w:t>p</w:t>
+      </w:r>
+      <w:r>
+        <w:rPr>
+          <w:u w:val="single"/>
+        </w:rPr>
+        <w:t>roduct</w:t>
+      </w:r>
+      <w:r>
+        <w:rPr>
+          <w:u w:val="single"/>
+        </w:rPr>
+        <w:t>_id</w:t>
+      </w:r>
+      <w:r>
+        <w:t xml:space="preserve">, </w:t>
+      </w:r>
+      <w:r>
+        <w:t>product_name</w:t>
+      </w:r>
+      <w:r>
+        <w:t xml:space="preserve">, </w:t>
+      </w:r>
+      <w:r>
+        <w:t>product_</w:t>
+      </w:r>
+      <w:r>
+        <w:t xml:space="preserve">edible, </w:t>
+      </w:r>
+      <w:r>
+        <w:t>product_</w:t>
+      </w:r>
+      <w:r>
+        <w:t>shelfLife, product_shelfLifeTimeUnit)</w:t>
+      </w:r>
+    </w:p>
+    <w:p>
+      <w:pPr>
+        <w:ind w:left="708" w:hanging="708"/>
+      </w:pPr>
+      <w:r>
+        <w:rPr>
+          <w:b/>
+        </w:rPr>
+        <w:t>StockItem</w:t>
+      </w:r>
+      <w:r>
+        <w:t>(</w:t>
+      </w:r>
+      <w:r>
+        <w:rPr>
+          <w:u w:val="single"/>
+        </w:rPr>
+        <w:t>house_id</w:t>
+      </w:r>
+      <w:r>
+        <w:t xml:space="preserve">, </w:t>
+      </w:r>
+      <w:r>
+        <w:rPr>
+          <w:u w:val="single"/>
+        </w:rPr>
+        <w:t>stockItem_sku</w:t>
+      </w:r>
+      <w:r>
+        <w:t xml:space="preserve">, </w:t>
+      </w:r>
+      <w:r>
+        <w:rPr>
+          <w:u w:val="dash"/>
+        </w:rPr>
+        <w:t>category_id</w:t>
+      </w:r>
+      <w:r>
+        <w:t xml:space="preserve">, </w:t>
+      </w:r>
+      <w:r>
+        <w:rPr>
+          <w:u w:val="dash"/>
+        </w:rPr>
+        <w:t>product_id</w:t>
+      </w:r>
+      <w:r>
+        <w:t xml:space="preserve">, </w:t>
+      </w:r>
+      <w:r>
+        <w:rPr>
+          <w:u w:val="dash"/>
+        </w:rPr>
+        <w:t>stockItem_brand</w:t>
+      </w:r>
+      <w:r>
+        <w:t xml:space="preserve">, </w:t>
+      </w:r>
+      <w:r>
+        <w:rPr>
+          <w:u w:val="dash"/>
+        </w:rPr>
+        <w:t>stockItem_segment</w:t>
+      </w:r>
+      <w:r>
+        <w:t xml:space="preserve">, </w:t>
+      </w:r>
+      <w:r>
+        <w:rPr>
+          <w:u w:val="dash"/>
+        </w:rPr>
+        <w:t>stockItem_variety</w:t>
+      </w:r>
+      <w:r>
+        <w:t xml:space="preserve">, </w:t>
+      </w:r>
+      <w:r>
+        <w:t>stockItem_quantity</w:t>
+      </w:r>
+      <w:r>
+        <w:t>, stockItem_</w:t>
+      </w:r>
+      <w:r>
+        <w:t xml:space="preserve"> </w:t>
+      </w:r>
+      <w:r>
+        <w:t>segmentUnit</w:t>
+      </w:r>
+      <w:r>
+        <w:t xml:space="preserve">, stockItem_decription, </w:t>
+      </w:r>
+      <w:r>
+        <w:t>stockItem_conservationStorage</w:t>
+      </w:r>
       <w:bookmarkStart w:id="3" w:name="_GoBack"/>
       <w:bookmarkEnd w:id="3"/>
-    </w:p>
-    <w:p>
-      <w:pPr>
-        <w:ind w:left="708" w:hanging="708"/>
-      </w:pPr>
-      <w:r>
-        <w:rPr>
-          <w:b/>
-        </w:rPr>
-        <w:t>Product</w:t>
-      </w:r>
-      <w:r>
-        <w:t>(</w:t>
-      </w:r>
-      <w:r>
-        <w:rPr>
-          <w:u w:val="single"/>
-        </w:rPr>
-        <w:t>category_id</w:t>
-      </w:r>
-      <w:r>
-        <w:t xml:space="preserve">, </w:t>
-      </w:r>
-      <w:r>
-        <w:rPr>
-          <w:u w:val="single"/>
-        </w:rPr>
-        <w:t>p</w:t>
-      </w:r>
-      <w:r>
-        <w:rPr>
-          <w:u w:val="single"/>
-        </w:rPr>
-        <w:t>roduct</w:t>
-      </w:r>
-      <w:r>
-        <w:rPr>
-          <w:u w:val="single"/>
-        </w:rPr>
-        <w:t>_id</w:t>
-      </w:r>
-      <w:r>
-        <w:t xml:space="preserve">, </w:t>
-      </w:r>
-      <w:r>
-        <w:t>product_name</w:t>
-      </w:r>
-      <w:r>
-        <w:t xml:space="preserve">, </w:t>
-      </w:r>
-      <w:r>
-        <w:t>product_</w:t>
-      </w:r>
-      <w:r>
-        <w:t xml:space="preserve">edible, </w:t>
-      </w:r>
-      <w:r>
-        <w:t>product_</w:t>
-      </w:r>
-      <w:r>
-        <w:t>shelfLife, product_shelfLifeTimeUnit)</w:t>
-      </w:r>
-    </w:p>
-    <w:p>
-      <w:pPr>
-        <w:ind w:left="708" w:hanging="708"/>
-      </w:pPr>
-      <w:r>
-        <w:rPr>
-          <w:b/>
-        </w:rPr>
-        <w:t>StockItem</w:t>
-      </w:r>
-      <w:r>
-        <w:t>(</w:t>
-      </w:r>
-      <w:r>
-        <w:rPr>
-          <w:u w:val="single"/>
-        </w:rPr>
-        <w:t>house_id</w:t>
-      </w:r>
-      <w:r>
-        <w:t xml:space="preserve">, </w:t>
-      </w:r>
-      <w:r>
-        <w:rPr>
-          <w:u w:val="single"/>
-        </w:rPr>
-        <w:t>stockItem_sku</w:t>
-      </w:r>
-      <w:r>
-        <w:t xml:space="preserve">, </w:t>
-      </w:r>
-      <w:r>
-        <w:rPr>
-          <w:u w:val="dash"/>
-        </w:rPr>
-        <w:t>category_id</w:t>
-      </w:r>
-      <w:r>
-        <w:t xml:space="preserve">, </w:t>
-      </w:r>
-      <w:r>
-        <w:rPr>
-          <w:u w:val="dash"/>
-        </w:rPr>
-        <w:t>product_id</w:t>
-      </w:r>
-      <w:r>
-        <w:t xml:space="preserve">, </w:t>
-      </w:r>
-      <w:r>
-        <w:rPr>
-          <w:u w:val="dash"/>
-        </w:rPr>
-        <w:t>stockItem_brand</w:t>
-      </w:r>
-      <w:r>
-        <w:t xml:space="preserve">, </w:t>
-      </w:r>
-      <w:r>
-        <w:rPr>
-          <w:u w:val="dash"/>
-        </w:rPr>
-        <w:t>stockItem_segment</w:t>
-      </w:r>
-      <w:r>
-        <w:t xml:space="preserve">, </w:t>
-      </w:r>
-      <w:r>
-        <w:rPr>
-          <w:u w:val="dash"/>
-        </w:rPr>
-        <w:t>stockItem_variety</w:t>
-      </w:r>
-      <w:r>
-        <w:t xml:space="preserve">, </w:t>
-      </w:r>
-      <w:r>
-        <w:t>stockItem_quantity</w:t>
-      </w:r>
-      <w:r>
-        <w:t>, stockItem_</w:t>
-      </w:r>
-      <w:r>
-        <w:t xml:space="preserve"> </w:t>
-      </w:r>
-      <w:r>
-        <w:t>segmentUnit</w:t>
-      </w:r>
-      <w:r>
-        <w:t xml:space="preserve">, stockItem_decription, </w:t>
-      </w:r>
-      <w:r>
-        <w:t>stockItem_conservationStorage</w:t>
-      </w:r>
-      <w:r>
-        <w:t xml:space="preserve">, </w:t>
-      </w:r>
-      <w:r>
-        <w:t>stockItem_expirationDate</w:t>
-      </w:r>
       <w:r>
         <w:t>)</w:t>
       </w:r>

</xml_diff>